<commit_message>
remove [help.url.docx] from repo
</commit_message>
<xml_diff>
--- a/Technical_Readme.docx
+++ b/Technical_Readme.docx
@@ -122,15 +122,7 @@
         </w:numPr>
       </w:pPr>
       <w:r>
-        <w:t xml:space="preserve">Put daily QC .csv files in the </w:t>
-      </w:r>
-      <w:proofErr w:type="spellStart"/>
-      <w:r>
-        <w:t>Daily_QC_Results</w:t>
-      </w:r>
-      <w:proofErr w:type="spellEnd"/>
-      <w:r>
-        <w:t>/ folder.</w:t>
+        <w:t>Put daily QC .csv files in the Daily_QC_Results/ folder.</w:t>
       </w:r>
     </w:p>
     <w:p>
@@ -200,20 +192,13 @@
       </w:r>
     </w:p>
     <w:p>
-      <w:proofErr w:type="spellStart"/>
       <w:r>
         <w:t>CopyEdit</w:t>
       </w:r>
-      <w:proofErr w:type="spellEnd"/>
-    </w:p>
-    <w:p>
-      <w:proofErr w:type="spellStart"/>
-      <w:r>
-        <w:t>project_folder</w:t>
-      </w:r>
-      <w:proofErr w:type="spellEnd"/>
-      <w:r>
-        <w:t>/</w:t>
+    </w:p>
+    <w:p>
+      <w:r>
+        <w:t>project_folder/</w:t>
       </w:r>
     </w:p>
     <w:p>
@@ -247,15 +232,7 @@
         <w:t>──</w:t>
       </w:r>
       <w:r>
-        <w:t xml:space="preserve"> </w:t>
-      </w:r>
-      <w:proofErr w:type="spellStart"/>
-      <w:r>
-        <w:t>Daily_QC_Results</w:t>
-      </w:r>
-      <w:proofErr w:type="spellEnd"/>
-      <w:r>
-        <w:t>/</w:t>
+        <w:t xml:space="preserve"> Daily_QC_Results/</w:t>
       </w:r>
     </w:p>
     <w:p>
@@ -553,40 +530,23 @@
       </w:r>
     </w:p>
     <w:p>
-      <w:proofErr w:type="spellStart"/>
       <w:r>
         <w:t>sql</w:t>
       </w:r>
-      <w:proofErr w:type="spellEnd"/>
-    </w:p>
-    <w:p>
-      <w:proofErr w:type="spellStart"/>
+    </w:p>
+    <w:p>
       <w:r>
         <w:t>CopyEdit</w:t>
       </w:r>
-      <w:proofErr w:type="spellEnd"/>
-    </w:p>
-    <w:p>
-      <w:proofErr w:type="gramStart"/>
-      <w:r>
-        <w:t>Date,TestName</w:t>
-      </w:r>
-      <w:proofErr w:type="gramEnd"/>
-      <w:r>
-        <w:t>,Result,Mean,SD,ReferenceLow,ReferenceHigh,WestgardRuleViolated,Pass,Comments</w:t>
-      </w:r>
-    </w:p>
-    <w:p>
-      <w:r>
-        <w:t>2024-05-</w:t>
-      </w:r>
-      <w:proofErr w:type="gramStart"/>
-      <w:r>
-        <w:t>20,Glucose</w:t>
-      </w:r>
-      <w:proofErr w:type="gramEnd"/>
-      <w:r>
-        <w:t>,98,100,5,70,110,None,Pass,Within 2SD</w:t>
+    </w:p>
+    <w:p>
+      <w:r>
+        <w:t>Date,TestName,Result,Mean,SD,ReferenceLow,ReferenceHigh,WestgardRuleViolated,Pass,Comments</w:t>
+      </w:r>
+    </w:p>
+    <w:p>
+      <w:r>
+        <w:t>2024-05-20,Glucose,98,100,5,70,110,None,Pass,Within 2SD</w:t>
       </w:r>
     </w:p>
     <w:p>
@@ -628,6 +588,46 @@
     </w:p>
     <w:p>
       <w:r>
+        <w:lastRenderedPageBreak/>
+        <w:drawing>
+          <wp:inline distT="0" distB="0" distL="0" distR="0" wp14:anchorId="12778094" wp14:editId="218E358A">
+            <wp:extent cx="5943600" cy="4156075"/>
+            <wp:effectExtent l="0" t="0" r="0" b="0"/>
+            <wp:docPr id="1" name="Picture 1"/>
+            <wp:cNvGraphicFramePr>
+              <a:graphicFrameLocks xmlns:a="http://schemas.openxmlformats.org/drawingml/2006/main" noChangeAspect="1"/>
+            </wp:cNvGraphicFramePr>
+            <a:graphic xmlns:a="http://schemas.openxmlformats.org/drawingml/2006/main">
+              <a:graphicData uri="http://schemas.openxmlformats.org/drawingml/2006/picture">
+                <pic:pic xmlns:pic="http://schemas.openxmlformats.org/drawingml/2006/picture">
+                  <pic:nvPicPr>
+                    <pic:cNvPr id="1" name=""/>
+                    <pic:cNvPicPr/>
+                  </pic:nvPicPr>
+                  <pic:blipFill>
+                    <a:blip r:embed="rId6"/>
+                    <a:stretch>
+                      <a:fillRect/>
+                    </a:stretch>
+                  </pic:blipFill>
+                  <pic:spPr>
+                    <a:xfrm>
+                      <a:off x="0" y="0"/>
+                      <a:ext cx="5943600" cy="4156075"/>
+                    </a:xfrm>
+                    <a:prstGeom prst="rect">
+                      <a:avLst/>
+                    </a:prstGeom>
+                  </pic:spPr>
+                </pic:pic>
+              </a:graphicData>
+            </a:graphic>
+          </wp:inline>
+        </w:drawing>
+      </w:r>
+    </w:p>
+    <w:p>
+      <w:r>
         <w:pict w14:anchorId="5629D961">
           <v:rect id="_x0000_i1079" style="width:0;height:1.5pt" o:hralign="center" o:hrstd="t" o:hr="t" fillcolor="#a0a0a0" stroked="f"/>
         </w:pict>
@@ -667,7 +667,6 @@
         </w:numPr>
       </w:pPr>
       <w:r>
-        <w:lastRenderedPageBreak/>
         <w:t>pandas</w:t>
       </w:r>
     </w:p>

</xml_diff>